<commit_message>
poprawki w dokumencie o CRUD
</commit_message>
<xml_diff>
--- a/DokumentacjeKoncowa/Opis Rozwiązania - CRUD.docx
+++ b/DokumentacjeKoncowa/Opis Rozwiązania - CRUD.docx
@@ -378,7 +378,13 @@
       </w:r>
       <w:proofErr w:type="spellStart"/>
       <w:r>
-        <w:t>exapleDB</w:t>
+        <w:t>exa</w:t>
+      </w:r>
+      <w:r>
+        <w:t>m</w:t>
+      </w:r>
+      <w:r>
+        <w:t>pleDB</w:t>
       </w:r>
       <w:proofErr w:type="spellEnd"/>
       <w:r>
@@ -414,8 +420,16 @@
         </w:numPr>
       </w:pPr>
       <w:r>
-        <w:t>Wyszukiwanie pliku zawierającego daną wartość „_id”</w:t>
-      </w:r>
+        <w:t>Wyszukiwanie pliku</w:t>
+      </w:r>
+      <w:r>
+        <w:t xml:space="preserve"> zawierającego daną wartość </w:t>
+      </w:r>
+      <w:proofErr w:type="spellStart"/>
+      <w:r>
+        <w:t>ObjectID</w:t>
+      </w:r>
+      <w:proofErr w:type="spellEnd"/>
       <w:r>
         <w:t>.</w:t>
       </w:r>
@@ -614,7 +628,13 @@
         <w:ind w:firstLine="0"/>
       </w:pPr>
       <w:r>
-        <w:t xml:space="preserve">Funkcja odpowiedzialna za dodanie danych wprowadzonych przez użytkownika do bazy przyjmuję, jako argument listę dokumentów stanowiących pole obiektu </w:t>
+        <w:t>Funkcja odpowiedzialna za dodanie danych wprowadzonych prz</w:t>
+      </w:r>
+      <w:r>
+        <w:t>ez użytkownika do bazy przyjmuje</w:t>
+      </w:r>
+      <w:r>
+        <w:t xml:space="preserve">, jako argument listę dokumentów stanowiących pole obiektu </w:t>
       </w:r>
       <w:proofErr w:type="spellStart"/>
       <w:r>
@@ -796,7 +816,13 @@
         <w:t>Modyfikacja</w:t>
       </w:r>
       <w:r>
-        <w:t xml:space="preserve"> to stworzenie nowego dokumentu zawierającego nie konfliktowe pola oraz dodanie modyfikacji z </w:t>
+        <w:t xml:space="preserve"> to stworzenie now</w:t>
+      </w:r>
+      <w:r>
+        <w:t>ego dokumentu zawierającego nie</w:t>
+      </w:r>
+      <w:r>
+        <w:t xml:space="preserve">konfliktowe pola oraz dodanie modyfikacji z </w:t>
       </w:r>
       <w:proofErr w:type="spellStart"/>
       <w:r>
@@ -804,7 +830,13 @@
       </w:r>
       <w:proofErr w:type="spellEnd"/>
       <w:r>
-        <w:t xml:space="preserve">. Na kasowany jest stary plik i tworzony nowy zawierający zmodyfikowany dokument. </w:t>
+        <w:t>. Na</w:t>
+      </w:r>
+      <w:r>
+        <w:t xml:space="preserve"> koniec</w:t>
+      </w:r>
+      <w:r>
+        <w:t xml:space="preserve"> kasowany jest stary plik i tworzony nowy zawierający zmodyfikowany dokument. </w:t>
       </w:r>
     </w:p>
     <w:p>
@@ -6426,7 +6458,7 @@
 </file>
 
 <file path=customXml/itemProps1.xml><?xml version="1.0" encoding="utf-8"?>
-<ds:datastoreItem xmlns:ds="http://schemas.openxmlformats.org/officeDocument/2006/customXml" ds:itemID="{E414B10D-4EC3-495D-A68B-B7A44A071916}">
+<ds:datastoreItem xmlns:ds="http://schemas.openxmlformats.org/officeDocument/2006/customXml" ds:itemID="{99F978A4-180B-4F35-9280-6B9CC5E66225}">
   <ds:schemaRefs>
     <ds:schemaRef ds:uri="http://schemas.openxmlformats.org/officeDocument/2006/bibliography"/>
   </ds:schemaRefs>

</xml_diff>